<commit_message>
Ajout de classes vides pour la gestion de scenes
</commit_message>
<xml_diff>
--- a/Engine/Docs/ToDo.docx
+++ b/Engine/Docs/ToDo.docx
@@ -11,7 +11,13 @@
         </w:numPr>
       </w:pPr>
       <w:r>
-        <w:t>SceneManager qui contient des Scenes. Une Scene est Soit 2D, soit 3D et contient une Caméra, une liste de lumières et une liste de GraphicEntity.</w:t>
+        <w:t>SceneManager qui contient des Scenes. Une Scene est Soit 2D, soit 3D et contient une Caméra, une liste de lumières</w:t>
+      </w:r>
+      <w:r>
+        <w:t xml:space="preserve"> (seulement pour la 3D)</w:t>
+      </w:r>
+      <w:r>
+        <w:t xml:space="preserve"> et une liste de GraphicEntity.</w:t>
       </w:r>
     </w:p>
     <w:p>

</xml_diff>